<commit_message>
Fixing nuked Lab1 files to be end of part 2
</commit_message>
<xml_diff>
--- a/MISC_FILES/Lab3_Postlab.docx
+++ b/MISC_FILES/Lab3_Postlab.docx
@@ -23,11 +23,105 @@
     </w:p>
     <w:p>
       <w:pPr>
-        <w:jc w:val="center"/>
-      </w:pPr>
-      <w:r>
+        <w:rPr>
+          <w:b/>
+          <w:bCs/>
+          <w:u w:val="single"/>
+        </w:rPr>
+      </w:pPr>
+    </w:p>
+    <w:p>
+      <w:r>
+        <w:t>1.) 60Hz = 8Mhz/PSC*ARR</w:t>
+      </w:r>
+    </w:p>
+    <w:p>
+      <w:r>
+        <w:t>60Hz = 8000000Hz/PSC*ARR</w:t>
+      </w:r>
+    </w:p>
+    <w:p>
+      <w:r>
+        <w:t>Setting PSC to 8000 reduces the clock frequency to 1kHz.</w:t>
+      </w:r>
+    </w:p>
+    <w:p>
+      <w:r>
+        <w:t xml:space="preserve">Setting ARR to 17 gets us </w:t>
+      </w:r>
+      <w:proofErr w:type="gramStart"/>
+      <w:r>
+        <w:t>the final result</w:t>
+      </w:r>
+      <w:proofErr w:type="gramEnd"/>
+      <w:r>
+        <w:t xml:space="preserve"> close to 60 Hz: </w:t>
+      </w:r>
+    </w:p>
+    <w:p>
+      <w:r>
+        <w:rPr>
+          <w:b/>
+          <w:bCs/>
+        </w:rPr>
+        <w:t>58.82Hz = 8Mhz/8000*17</w:t>
+      </w:r>
+    </w:p>
+    <w:p/>
+    <w:p>
+      <w:r>
+        <w:t>2.) PE3</w:t>
+      </w:r>
+      <w:r>
+        <w:t xml:space="preserve">, PA6 selectable with alternate function number 22, PC6 </w:t>
+      </w:r>
+      <w:r>
+        <w:t xml:space="preserve">selectable with alternate function number </w:t>
+      </w:r>
+      <w:r>
+        <w:t xml:space="preserve">37, and PB4 </w:t>
+      </w:r>
+      <w:r>
+        <w:t xml:space="preserve">selectable with alternate function number </w:t>
+      </w:r>
+      <w:r>
+        <w:t>56.</w:t>
+      </w:r>
+    </w:p>
+    <w:p/>
+    <w:p>
+      <w:r>
+        <w:t xml:space="preserve">3.) </w:t>
+      </w:r>
+      <w:r>
+        <w:t xml:space="preserve">A target frequency 4Hz results in a period of 250 </w:t>
+      </w:r>
+      <w:proofErr w:type="spellStart"/>
+      <w:r>
+        <w:t>ms</w:t>
+      </w:r>
+      <w:proofErr w:type="spellEnd"/>
+      <w:r>
+        <w:t xml:space="preserve"> which is achieved and shown here in the image </w:t>
+      </w:r>
+      <w:r>
+        <w:t>below</w:t>
+      </w:r>
+      <w:r>
+        <w:t>.</w:t>
+      </w:r>
+      <w:r>
+        <w:t xml:space="preserve"> </w:t>
+      </w:r>
+    </w:p>
+    <w:p/>
+    <w:p>
+      <w:r>
+        <w:rPr>
+          <w:noProof/>
+        </w:rPr>
         <w:drawing>
-          <wp:inline distT="0" distB="0" distL="0" distR="0" wp14:anchorId="5CC94F5A" wp14:editId="03F33DDC">
+          <wp:inline distT="0" distB="0" distL="0" distR="0" wp14:anchorId="33E4E84F" wp14:editId="7306E431">
             <wp:extent cx="5943600" cy="2407285"/>
             <wp:effectExtent l="0" t="0" r="0" b="5715"/>
             <wp:docPr id="912242859" name="Picture 1" descr="A screenshot of a computer&#10;&#10;Description automatically generated"/>
@@ -63,25 +157,202 @@
         </w:drawing>
       </w:r>
     </w:p>
-    <w:p>
-      <w:pPr>
-        <w:jc w:val="center"/>
-      </w:pPr>
-    </w:p>
-    <w:p>
-      <w:r>
-        <w:t xml:space="preserve">A target frequency 4Hz results in a period of 250 </w:t>
+    <w:p/>
+    <w:p>
+      <w:r>
+        <w:t>4.)</w:t>
+      </w:r>
+      <w:r>
+        <w:t xml:space="preserve"> As the </w:t>
       </w:r>
       <w:proofErr w:type="spellStart"/>
       <w:r>
-        <w:t>ms</w:t>
+        <w:t>CCRx</w:t>
       </w:r>
       <w:proofErr w:type="spellEnd"/>
       <w:r>
-        <w:t xml:space="preserve"> which is achieved and shown here in the image above.</w:t>
+        <w:t xml:space="preserve"> value increase</w:t>
+      </w:r>
+      <w:r>
+        <w:t>s</w:t>
+      </w:r>
+      <w:r>
+        <w:t xml:space="preserve"> in PWM mode 1, the duty cycle decreases. PC</w:t>
+      </w:r>
+      <w:r>
+        <w:t>7</w:t>
+      </w:r>
+      <w:r>
+        <w:t xml:space="preserve"> is in PWM mode </w:t>
+      </w:r>
+      <w:r>
+        <w:t>1</w:t>
+      </w:r>
+      <w:r>
+        <w:t>.</w:t>
+      </w:r>
+      <w:r>
+        <w:t xml:space="preserve"> </w:t>
+      </w:r>
+      <w:r>
+        <w:t>So,</w:t>
+      </w:r>
+      <w:r>
+        <w:t xml:space="preserve"> when the </w:t>
+      </w:r>
+      <w:proofErr w:type="spellStart"/>
+      <w:r>
+        <w:t>CCRx</w:t>
+      </w:r>
+      <w:proofErr w:type="spellEnd"/>
+      <w:r>
+        <w:t xml:space="preserve"> value is high or close to the ARR value, </w:t>
+      </w:r>
+      <w:r>
+        <w:t>PC7</w:t>
+      </w:r>
+      <w:r>
+        <w:t xml:space="preserve"> is </w:t>
+      </w:r>
+      <w:r>
+        <w:t>dimmer than PC6.</w:t>
+      </w:r>
+    </w:p>
+    <w:p/>
+    <w:p>
+      <w:r>
+        <w:t xml:space="preserve">5.) The inverse to </w:t>
+      </w:r>
+      <w:r>
+        <w:t xml:space="preserve">PWM mode 1 happens to PWM mode 2. As the </w:t>
+      </w:r>
+      <w:proofErr w:type="spellStart"/>
+      <w:r>
+        <w:t>CCRx</w:t>
+      </w:r>
+      <w:proofErr w:type="spellEnd"/>
+      <w:r>
+        <w:t xml:space="preserve"> value increases, the duty cycle increases. PC6 is in PWM mode 2. So, when the </w:t>
+      </w:r>
+      <w:proofErr w:type="spellStart"/>
+      <w:r>
+        <w:t>CCRx</w:t>
+      </w:r>
+      <w:proofErr w:type="spellEnd"/>
+      <w:r>
+        <w:t xml:space="preserve"> value is high or close to the ARR value, PC6 is brighter than PC7.</w:t>
+      </w:r>
+    </w:p>
+    <w:p/>
+    <w:p>
+      <w:r>
+        <w:lastRenderedPageBreak/>
+        <w:t xml:space="preserve">6.) Top image is </w:t>
+      </w:r>
+      <w:proofErr w:type="spellStart"/>
+      <w:r>
+        <w:t>CCRx</w:t>
+      </w:r>
+      <w:proofErr w:type="spellEnd"/>
+      <w:r>
+        <w:t xml:space="preserve"> values of 2. Bottom image is </w:t>
+      </w:r>
+      <w:proofErr w:type="spellStart"/>
+      <w:r>
+        <w:t>CCRx</w:t>
+      </w:r>
+      <w:proofErr w:type="spellEnd"/>
+      <w:r>
+        <w:t xml:space="preserve"> values of 10.</w:t>
+      </w:r>
+      <w:r>
+        <w:drawing>
+          <wp:inline distT="0" distB="0" distL="0" distR="0" wp14:anchorId="203440B3" wp14:editId="1409EEB7">
+            <wp:extent cx="5943600" cy="2407285"/>
+            <wp:effectExtent l="0" t="0" r="0" b="5715"/>
+            <wp:docPr id="1730310496" name="Picture 1" descr="A screenshot of a computer&#10;&#10;Description automatically generated"/>
+            <wp:cNvGraphicFramePr>
+              <a:graphicFrameLocks xmlns:a="http://schemas.openxmlformats.org/drawingml/2006/main" noChangeAspect="1"/>
+            </wp:cNvGraphicFramePr>
+            <a:graphic xmlns:a="http://schemas.openxmlformats.org/drawingml/2006/main">
+              <a:graphicData uri="http://schemas.openxmlformats.org/drawingml/2006/picture">
+                <pic:pic xmlns:pic="http://schemas.openxmlformats.org/drawingml/2006/picture">
+                  <pic:nvPicPr>
+                    <pic:cNvPr id="816796604" name="Picture 1" descr="A screenshot of a computer&#10;&#10;Description automatically generated"/>
+                    <pic:cNvPicPr/>
+                  </pic:nvPicPr>
+                  <pic:blipFill>
+                    <a:blip r:embed="rId8"/>
+                    <a:stretch>
+                      <a:fillRect/>
+                    </a:stretch>
+                  </pic:blipFill>
+                  <pic:spPr>
+                    <a:xfrm>
+                      <a:off x="0" y="0"/>
+                      <a:ext cx="5943600" cy="2407285"/>
+                    </a:xfrm>
+                    <a:prstGeom prst="rect">
+                      <a:avLst/>
+                    </a:prstGeom>
+                  </pic:spPr>
+                </pic:pic>
+              </a:graphicData>
+            </a:graphic>
+          </wp:inline>
+        </w:drawing>
+      </w:r>
+    </w:p>
+    <w:p>
+      <w:r>
+        <w:drawing>
+          <wp:inline distT="0" distB="0" distL="0" distR="0" wp14:anchorId="67490921" wp14:editId="3DA5E978">
+            <wp:extent cx="5943600" cy="2407285"/>
+            <wp:effectExtent l="0" t="0" r="0" b="5715"/>
+            <wp:docPr id="764978582" name="Picture 1" descr="A screenshot of a computer&#10;&#10;Description automatically generated"/>
+            <wp:cNvGraphicFramePr>
+              <a:graphicFrameLocks xmlns:a="http://schemas.openxmlformats.org/drawingml/2006/main" noChangeAspect="1"/>
+            </wp:cNvGraphicFramePr>
+            <a:graphic xmlns:a="http://schemas.openxmlformats.org/drawingml/2006/main">
+              <a:graphicData uri="http://schemas.openxmlformats.org/drawingml/2006/picture">
+                <pic:pic xmlns:pic="http://schemas.openxmlformats.org/drawingml/2006/picture">
+                  <pic:nvPicPr>
+                    <pic:cNvPr id="1301691020" name="Picture 1" descr="A screenshot of a computer&#10;&#10;Description automatically generated"/>
+                    <pic:cNvPicPr/>
+                  </pic:nvPicPr>
+                  <pic:blipFill>
+                    <a:blip r:embed="rId9"/>
+                    <a:stretch>
+                      <a:fillRect/>
+                    </a:stretch>
+                  </pic:blipFill>
+                  <pic:spPr>
+                    <a:xfrm>
+                      <a:off x="0" y="0"/>
+                      <a:ext cx="5943600" cy="2407285"/>
+                    </a:xfrm>
+                    <a:prstGeom prst="rect">
+                      <a:avLst/>
+                    </a:prstGeom>
+                  </pic:spPr>
+                </pic:pic>
+              </a:graphicData>
+            </a:graphic>
+          </wp:inline>
+        </w:drawing>
+      </w:r>
+    </w:p>
+    <w:p/>
+    <w:p>
+      <w:r>
+        <w:t>7.)</w:t>
+      </w:r>
+      <w:r>
+        <w:t xml:space="preserve"> PWM Mode 1</w:t>
       </w:r>
     </w:p>
     <w:sectPr>
+      <w:headerReference w:type="default" r:id="rId10"/>
       <w:pgSz w:w="12240" w:h="15840"/>
       <w:pgMar w:top="1440" w:right="1440" w:bottom="1440" w:left="1440" w:header="720" w:footer="720" w:gutter="0"/>
       <w:cols w:space="720"/>
@@ -129,9 +400,119 @@
 </w:footnotes>
 </file>
 
+<file path=word/header1.xml><?xml version="1.0" encoding="utf-8"?>
+<w:hdr xmlns:wpc="http://schemas.microsoft.com/office/word/2010/wordprocessingCanvas" xmlns:cx="http://schemas.microsoft.com/office/drawing/2014/chartex" xmlns:cx1="http://schemas.microsoft.com/office/drawing/2015/9/8/chartex" xmlns:cx2="http://schemas.microsoft.com/office/drawing/2015/10/21/chartex" xmlns:cx3="http://schemas.microsoft.com/office/drawing/2016/5/9/chartex" xmlns:cx4="http://schemas.microsoft.com/office/drawing/2016/5/10/chartex" xmlns:cx5="http://schemas.microsoft.com/office/drawing/2016/5/11/chartex" xmlns:cx6="http://schemas.microsoft.com/office/drawing/2016/5/12/chartex" xmlns:cx7="http://schemas.microsoft.com/office/drawing/2016/5/13/chartex" xmlns:cx8="http://schemas.microsoft.com/office/drawing/2016/5/14/chartex" xmlns:mc="http://schemas.openxmlformats.org/markup-compatibility/2006" xmlns:aink="http://schemas.microsoft.com/office/drawing/2016/ink" xmlns:am3d="http://schemas.microsoft.com/office/drawing/2017/model3d" xmlns:o="urn:schemas-microsoft-com:office:office" xmlns:oel="http://schemas.microsoft.com/office/2019/extlst" xmlns:r="http://schemas.openxmlformats.org/officeDocument/2006/relationships" xmlns:m="http://schemas.openxmlformats.org/officeDocument/2006/math" xmlns:v="urn:schemas-microsoft-com:vml" xmlns:wp14="http://schemas.microsoft.com/office/word/2010/wordprocessingDrawing" xmlns:wp="http://schemas.openxmlformats.org/drawingml/2006/wordprocessingDrawing" xmlns:w10="urn:schemas-microsoft-com:office:word" xmlns:w="http://schemas.openxmlformats.org/wordprocessingml/2006/main" xmlns:w14="http://schemas.microsoft.com/office/word/2010/wordml" xmlns:w15="http://schemas.microsoft.com/office/word/2012/wordml" xmlns:w16cex="http://schemas.microsoft.com/office/word/2018/wordml/cex" xmlns:w16cid="http://schemas.microsoft.com/office/word/2016/wordml/cid" xmlns:w16="http://schemas.microsoft.com/office/word/2018/wordml" xmlns:w16sdtdh="http://schemas.microsoft.com/office/word/2020/wordml/sdtdatahash" xmlns:w16se="http://schemas.microsoft.com/office/word/2015/wordml/symex" xmlns:wpg="http://schemas.microsoft.com/office/word/2010/wordprocessingGroup" xmlns:wpi="http://schemas.microsoft.com/office/word/2010/wordprocessingInk" xmlns:wne="http://schemas.microsoft.com/office/word/2006/wordml" xmlns:wps="http://schemas.microsoft.com/office/word/2010/wordprocessingShape" mc:Ignorable="w14 w15 w16se w16cid w16 w16cex w16sdtdh wp14">
+  <w:p>
+    <w:pPr>
+      <w:pStyle w:val="Header"/>
+    </w:pPr>
+    <w:r>
+      <w:t>Tenace Crane</w:t>
+    </w:r>
+  </w:p>
+  <w:p>
+    <w:pPr>
+      <w:pStyle w:val="Header"/>
+    </w:pPr>
+    <w:r>
+      <w:t>ECE5780</w:t>
+    </w:r>
+  </w:p>
+</w:hdr>
+</file>
+
 <file path=word/numbering.xml><?xml version="1.0" encoding="utf-8"?>
 <w:numbering xmlns:wpc="http://schemas.microsoft.com/office/word/2010/wordprocessingCanvas" xmlns:cx="http://schemas.microsoft.com/office/drawing/2014/chartex" xmlns:cx1="http://schemas.microsoft.com/office/drawing/2015/9/8/chartex" xmlns:cx2="http://schemas.microsoft.com/office/drawing/2015/10/21/chartex" xmlns:cx3="http://schemas.microsoft.com/office/drawing/2016/5/9/chartex" xmlns:cx4="http://schemas.microsoft.com/office/drawing/2016/5/10/chartex" xmlns:cx5="http://schemas.microsoft.com/office/drawing/2016/5/11/chartex" xmlns:cx6="http://schemas.microsoft.com/office/drawing/2016/5/12/chartex" xmlns:cx7="http://schemas.microsoft.com/office/drawing/2016/5/13/chartex" xmlns:cx8="http://schemas.microsoft.com/office/drawing/2016/5/14/chartex" xmlns:mc="http://schemas.openxmlformats.org/markup-compatibility/2006" xmlns:aink="http://schemas.microsoft.com/office/drawing/2016/ink" xmlns:am3d="http://schemas.microsoft.com/office/drawing/2017/model3d" xmlns:o="urn:schemas-microsoft-com:office:office" xmlns:oel="http://schemas.microsoft.com/office/2019/extlst" xmlns:r="http://schemas.openxmlformats.org/officeDocument/2006/relationships" xmlns:m="http://schemas.openxmlformats.org/officeDocument/2006/math" xmlns:v="urn:schemas-microsoft-com:vml" xmlns:wp14="http://schemas.microsoft.com/office/word/2010/wordprocessingDrawing" xmlns:wp="http://schemas.openxmlformats.org/drawingml/2006/wordprocessingDrawing" xmlns:w10="urn:schemas-microsoft-com:office:word" xmlns:w="http://schemas.openxmlformats.org/wordprocessingml/2006/main" xmlns:w14="http://schemas.microsoft.com/office/word/2010/wordml" xmlns:w15="http://schemas.microsoft.com/office/word/2012/wordml" xmlns:w16cex="http://schemas.microsoft.com/office/word/2018/wordml/cex" xmlns:w16cid="http://schemas.microsoft.com/office/word/2016/wordml/cid" xmlns:w16="http://schemas.microsoft.com/office/word/2018/wordml" xmlns:w16sdtdh="http://schemas.microsoft.com/office/word/2020/wordml/sdtdatahash" xmlns:w16se="http://schemas.microsoft.com/office/word/2015/wordml/symex" xmlns:wpg="http://schemas.microsoft.com/office/word/2010/wordprocessingGroup" xmlns:wpi="http://schemas.microsoft.com/office/word/2010/wordprocessingInk" xmlns:wne="http://schemas.microsoft.com/office/word/2006/wordml" xmlns:wps="http://schemas.microsoft.com/office/word/2010/wordprocessingShape" mc:Ignorable="w14 w15 w16se w16cid w16 w16cex w16sdtdh wp14">
   <w:abstractNum w:abstractNumId="0" w15:restartNumberingAfterBreak="0">
+    <w:nsid w:val="1C6045A6"/>
+    <w:multiLevelType w:val="hybridMultilevel"/>
+    <w:tmpl w:val="E78A1758"/>
+    <w:lvl w:ilvl="0" w:tplc="F86E4350">
+      <w:start w:val="1"/>
+      <w:numFmt w:val="decimal"/>
+      <w:lvlText w:val="%1.)"/>
+      <w:lvlJc w:val="left"/>
+      <w:pPr>
+        <w:ind w:left="720" w:hanging="360"/>
+      </w:pPr>
+      <w:rPr>
+        <w:rFonts w:hint="default"/>
+      </w:rPr>
+    </w:lvl>
+    <w:lvl w:ilvl="1" w:tplc="04090019" w:tentative="1">
+      <w:start w:val="1"/>
+      <w:numFmt w:val="lowerLetter"/>
+      <w:lvlText w:val="%2."/>
+      <w:lvlJc w:val="left"/>
+      <w:pPr>
+        <w:ind w:left="1440" w:hanging="360"/>
+      </w:pPr>
+    </w:lvl>
+    <w:lvl w:ilvl="2" w:tplc="0409001B" w:tentative="1">
+      <w:start w:val="1"/>
+      <w:numFmt w:val="lowerRoman"/>
+      <w:lvlText w:val="%3."/>
+      <w:lvlJc w:val="right"/>
+      <w:pPr>
+        <w:ind w:left="2160" w:hanging="180"/>
+      </w:pPr>
+    </w:lvl>
+    <w:lvl w:ilvl="3" w:tplc="0409000F" w:tentative="1">
+      <w:start w:val="1"/>
+      <w:numFmt w:val="decimal"/>
+      <w:lvlText w:val="%4."/>
+      <w:lvlJc w:val="left"/>
+      <w:pPr>
+        <w:ind w:left="2880" w:hanging="360"/>
+      </w:pPr>
+    </w:lvl>
+    <w:lvl w:ilvl="4" w:tplc="04090019" w:tentative="1">
+      <w:start w:val="1"/>
+      <w:numFmt w:val="lowerLetter"/>
+      <w:lvlText w:val="%5."/>
+      <w:lvlJc w:val="left"/>
+      <w:pPr>
+        <w:ind w:left="3600" w:hanging="360"/>
+      </w:pPr>
+    </w:lvl>
+    <w:lvl w:ilvl="5" w:tplc="0409001B" w:tentative="1">
+      <w:start w:val="1"/>
+      <w:numFmt w:val="lowerRoman"/>
+      <w:lvlText w:val="%6."/>
+      <w:lvlJc w:val="right"/>
+      <w:pPr>
+        <w:ind w:left="4320" w:hanging="180"/>
+      </w:pPr>
+    </w:lvl>
+    <w:lvl w:ilvl="6" w:tplc="0409000F" w:tentative="1">
+      <w:start w:val="1"/>
+      <w:numFmt w:val="decimal"/>
+      <w:lvlText w:val="%7."/>
+      <w:lvlJc w:val="left"/>
+      <w:pPr>
+        <w:ind w:left="5040" w:hanging="360"/>
+      </w:pPr>
+    </w:lvl>
+    <w:lvl w:ilvl="7" w:tplc="04090019" w:tentative="1">
+      <w:start w:val="1"/>
+      <w:numFmt w:val="lowerLetter"/>
+      <w:lvlText w:val="%8."/>
+      <w:lvlJc w:val="left"/>
+      <w:pPr>
+        <w:ind w:left="5760" w:hanging="360"/>
+      </w:pPr>
+    </w:lvl>
+    <w:lvl w:ilvl="8" w:tplc="0409001B" w:tentative="1">
+      <w:start w:val="1"/>
+      <w:numFmt w:val="lowerRoman"/>
+      <w:lvlText w:val="%9."/>
+      <w:lvlJc w:val="right"/>
+      <w:pPr>
+        <w:ind w:left="6480" w:hanging="180"/>
+      </w:pPr>
+    </w:lvl>
+  </w:abstractNum>
+  <w:abstractNum w:abstractNumId="1" w15:restartNumberingAfterBreak="0">
     <w:nsid w:val="32680043"/>
     <w:multiLevelType w:val="hybridMultilevel"/>
     <w:tmpl w:val="58902758"/>
@@ -217,7 +598,102 @@
       </w:pPr>
     </w:lvl>
   </w:abstractNum>
+  <w:abstractNum w:abstractNumId="2" w15:restartNumberingAfterBreak="0">
+    <w:nsid w:val="52610C1C"/>
+    <w:multiLevelType w:val="hybridMultilevel"/>
+    <w:tmpl w:val="FE1CFF28"/>
+    <w:lvl w:ilvl="0" w:tplc="C428D190">
+      <w:start w:val="1"/>
+      <w:numFmt w:val="decimal"/>
+      <w:lvlText w:val="%1.)"/>
+      <w:lvlJc w:val="left"/>
+      <w:pPr>
+        <w:ind w:left="720" w:hanging="360"/>
+      </w:pPr>
+      <w:rPr>
+        <w:rFonts w:hint="default"/>
+      </w:rPr>
+    </w:lvl>
+    <w:lvl w:ilvl="1" w:tplc="04090019" w:tentative="1">
+      <w:start w:val="1"/>
+      <w:numFmt w:val="lowerLetter"/>
+      <w:lvlText w:val="%2."/>
+      <w:lvlJc w:val="left"/>
+      <w:pPr>
+        <w:ind w:left="1440" w:hanging="360"/>
+      </w:pPr>
+    </w:lvl>
+    <w:lvl w:ilvl="2" w:tplc="0409001B" w:tentative="1">
+      <w:start w:val="1"/>
+      <w:numFmt w:val="lowerRoman"/>
+      <w:lvlText w:val="%3."/>
+      <w:lvlJc w:val="right"/>
+      <w:pPr>
+        <w:ind w:left="2160" w:hanging="180"/>
+      </w:pPr>
+    </w:lvl>
+    <w:lvl w:ilvl="3" w:tplc="0409000F" w:tentative="1">
+      <w:start w:val="1"/>
+      <w:numFmt w:val="decimal"/>
+      <w:lvlText w:val="%4."/>
+      <w:lvlJc w:val="left"/>
+      <w:pPr>
+        <w:ind w:left="2880" w:hanging="360"/>
+      </w:pPr>
+    </w:lvl>
+    <w:lvl w:ilvl="4" w:tplc="04090019" w:tentative="1">
+      <w:start w:val="1"/>
+      <w:numFmt w:val="lowerLetter"/>
+      <w:lvlText w:val="%5."/>
+      <w:lvlJc w:val="left"/>
+      <w:pPr>
+        <w:ind w:left="3600" w:hanging="360"/>
+      </w:pPr>
+    </w:lvl>
+    <w:lvl w:ilvl="5" w:tplc="0409001B" w:tentative="1">
+      <w:start w:val="1"/>
+      <w:numFmt w:val="lowerRoman"/>
+      <w:lvlText w:val="%6."/>
+      <w:lvlJc w:val="right"/>
+      <w:pPr>
+        <w:ind w:left="4320" w:hanging="180"/>
+      </w:pPr>
+    </w:lvl>
+    <w:lvl w:ilvl="6" w:tplc="0409000F" w:tentative="1">
+      <w:start w:val="1"/>
+      <w:numFmt w:val="decimal"/>
+      <w:lvlText w:val="%7."/>
+      <w:lvlJc w:val="left"/>
+      <w:pPr>
+        <w:ind w:left="5040" w:hanging="360"/>
+      </w:pPr>
+    </w:lvl>
+    <w:lvl w:ilvl="7" w:tplc="04090019" w:tentative="1">
+      <w:start w:val="1"/>
+      <w:numFmt w:val="lowerLetter"/>
+      <w:lvlText w:val="%8."/>
+      <w:lvlJc w:val="left"/>
+      <w:pPr>
+        <w:ind w:left="5760" w:hanging="360"/>
+      </w:pPr>
+    </w:lvl>
+    <w:lvl w:ilvl="8" w:tplc="0409001B" w:tentative="1">
+      <w:start w:val="1"/>
+      <w:numFmt w:val="lowerRoman"/>
+      <w:lvlText w:val="%9."/>
+      <w:lvlJc w:val="right"/>
+      <w:pPr>
+        <w:ind w:left="6480" w:hanging="180"/>
+      </w:pPr>
+    </w:lvl>
+  </w:abstractNum>
   <w:num w:numId="1" w16cid:durableId="1579900341">
+    <w:abstractNumId w:val="1"/>
+  </w:num>
+  <w:num w:numId="2" w16cid:durableId="280115022">
+    <w:abstractNumId w:val="2"/>
+  </w:num>
+  <w:num w:numId="3" w16cid:durableId="2049183260">
     <w:abstractNumId w:val="0"/>
   </w:num>
 </w:numbering>

</xml_diff>